<commit_message>
Swagger changes to docs
</commit_message>
<xml_diff>
--- a/docs/Technical Spec.docx
+++ b/docs/Technical Spec.docx
@@ -363,6 +363,9 @@
       </w:r>
       <w:r>
         <w:t xml:space="preserve"> Sql Server</w:t>
+      </w:r>
+      <w:r>
+        <w:t xml:space="preserve"> 2016 Express</w:t>
       </w:r>
     </w:p>
     <w:p>
@@ -869,9 +872,9 @@
           <w:noProof/>
         </w:rPr>
         <w:drawing>
-          <wp:inline distT="0" distB="0" distL="0" distR="0" wp14:anchorId="05A0C12A" wp14:editId="031F2926">
-            <wp:extent cx="4924425" cy="5743575"/>
-            <wp:effectExtent l="0" t="0" r="9525" b="9525"/>
+          <wp:inline distT="0" distB="0" distL="0" distR="0" wp14:anchorId="05A0C12A" wp14:editId="350A4E6C">
+            <wp:extent cx="4924425" cy="5391150"/>
+            <wp:effectExtent l="0" t="0" r="9525" b="0"/>
             <wp:docPr id="9" name="Picture 9"/>
             <wp:cNvGraphicFramePr>
               <a:graphicFrameLocks xmlns:a="http://schemas.openxmlformats.org/drawingml/2006/main" noChangeAspect="1"/>
@@ -892,7 +895,7 @@
                   <pic:spPr>
                     <a:xfrm>
                       <a:off x="0" y="0"/>
-                      <a:ext cx="4924425" cy="5743575"/>
+                      <a:ext cx="4924425" cy="5391150"/>
                     </a:xfrm>
                     <a:prstGeom prst="rect">
                       <a:avLst/>
@@ -1011,13 +1014,12 @@
         </w:numPr>
       </w:pPr>
       <w:r>
+        <w:t>CustomValidations is used for custom attribute validation.</w:t>
+      </w:r>
+    </w:p>
+    <w:p>
+      <w:r>
         <w:lastRenderedPageBreak/>
-        <w:t>CustomValidations is used for custom attribute validation.</w:t>
-      </w:r>
-    </w:p>
-    <w:p/>
-    <w:p>
-      <w:r>
         <w:t>RCCM</w:t>
       </w:r>
       <w:r>
@@ -1277,6 +1279,8 @@
         <w:t xml:space="preserve"> for running unit tests. </w:t>
       </w:r>
     </w:p>
+    <w:p/>
+    <w:p/>
     <w:p/>
     <w:p/>
     <w:p/>
@@ -1826,7 +1830,13 @@
         <w:spacing w:line="360" w:lineRule="auto"/>
       </w:pPr>
       <w:r>
-        <w:t>Any injected dependency (services) are declared as read-only to keep it immutable.</w:t>
+        <w:t xml:space="preserve">Any injected dependency (services) </w:t>
+      </w:r>
+      <w:r>
+        <w:t>is</w:t>
+      </w:r>
+      <w:r>
+        <w:t xml:space="preserve"> declared as read-only to keep it immutable.</w:t>
       </w:r>
     </w:p>
     <w:p>
@@ -1843,7 +1853,10 @@
         </w:numPr>
       </w:pPr>
       <w:r>
-        <w:t>First run the migrations or use the included sql script to create the database.</w:t>
+        <w:t>First run the migrations or use the included sql script to create the database</w:t>
+      </w:r>
+      <w:r>
+        <w:t xml:space="preserve"> after changing the connection string in appSettings.json.</w:t>
       </w:r>
     </w:p>
     <w:p>
@@ -1901,6 +1914,49 @@
       </w:hyperlink>
       <w:r>
         <w:t>.</w:t>
+      </w:r>
+    </w:p>
+    <w:p>
+      <w:pPr>
+        <w:pStyle w:val="ListParagraph"/>
+        <w:numPr>
+          <w:ilvl w:val="0"/>
+          <w:numId w:val="3"/>
+        </w:numPr>
+      </w:pPr>
+      <w:hyperlink r:id="rId21" w:history="1">
+        <w:r>
+          <w:rPr>
+            <w:rStyle w:val="Hyperlink"/>
+          </w:rPr>
+          <w:t>Swagger UI</w:t>
+        </w:r>
+      </w:hyperlink>
+      <w:r>
+        <w:t xml:space="preserve"> -&gt; </w:t>
+      </w:r>
+      <w:hyperlink r:id="rId22" w:history="1">
+        <w:r>
+          <w:rPr>
+            <w:rStyle w:val="Hyperlink"/>
+          </w:rPr>
+          <w:t>https://localhost:5001/swagger</w:t>
+        </w:r>
+      </w:hyperlink>
+      <w:r>
+        <w:t>.</w:t>
+      </w:r>
+    </w:p>
+    <w:p>
+      <w:pPr>
+        <w:pStyle w:val="ListParagraph"/>
+        <w:numPr>
+          <w:ilvl w:val="0"/>
+          <w:numId w:val="3"/>
+        </w:numPr>
+      </w:pPr>
+      <w:r>
+        <w:t>Please find the swagger endpoints in json format for import into postman in the docs folder. File -&gt; swagger-endpoints.json</w:t>
       </w:r>
     </w:p>
     <w:p/>

</xml_diff>